<commit_message>
finalized the assignment. Added final ZIP
</commit_message>
<xml_diff>
--- a/HW2_Tracking/HW2_Q5_and_Q6.docx
+++ b/HW2_Tracking/HW2_Q5_and_Q6.docx
@@ -1077,12 +1077,7 @@
       </w:pPr>
       <w:r>
         <w:lastRenderedPageBreak/>
-        <w:t>There's another aspect that affects the algorithm performanc</w:t>
-      </w:r>
-      <w:bookmarkStart w:id="0" w:name="_GoBack"/>
-      <w:bookmarkEnd w:id="0"/>
-      <w:r>
-        <w:t>e: resolution.</w:t>
+        <w:t>There's another aspect that affects the algorithm performance: resolution.</w:t>
       </w:r>
     </w:p>
     <w:p>
@@ -1608,24 +1603,930 @@
           <w:numId w:val="1"/>
         </w:numPr>
         <w:bidi w:val="0"/>
-        <w:rPr>
-          <w:highlight w:val="yellow"/>
-        </w:rPr>
-      </w:pPr>
-      <w:r>
-        <w:rPr>
-          <w:highlight w:val="yellow"/>
-        </w:rPr>
-        <w:t>Continue with Ben</w:t>
-      </w:r>
-    </w:p>
-    <w:p>
-      <w:pPr>
-        <w:bidi w:val="0"/>
-        <w:ind w:left="360"/>
-        <w:rPr>
-          <w:highlight w:val="yellow"/>
-        </w:rPr>
+      </w:pPr>
+      <w:r>
+        <w:t>The differences between the algorithm and the reasons for them are explained below</w:t>
+      </w:r>
+      <w:r>
+        <w:t xml:space="preserve">. </w:t>
+      </w:r>
+      <w:r>
+        <w:t>from lef</w:t>
+      </w:r>
+      <w:r>
+        <w:t>t to right:</w:t>
+      </w:r>
+      <w:r>
+        <w:t xml:space="preserve"> q2</w:t>
+      </w:r>
+      <w:r>
+        <w:t xml:space="preserve"> (change detection with motion prediction), q4.a (change detection &amp; histograms)</w:t>
+      </w:r>
+      <w:r>
+        <w:t>,</w:t>
+      </w:r>
+      <w:r>
+        <w:t xml:space="preserve"> q4.b (change detection &amp; histogram &amp; motion prediction)</w:t>
+      </w:r>
+      <w:r>
+        <w:t>, q5</w:t>
+      </w:r>
+      <w:r>
+        <w:t xml:space="preserve"> (no change detection &amp; integral histogram)</w:t>
+      </w:r>
+      <w:r>
+        <w:t>:</w:t>
+      </w:r>
+    </w:p>
+    <w:p>
+      <w:pPr>
+        <w:pStyle w:val="ListParagraph"/>
+        <w:bidi w:val="0"/>
+        <w:ind w:left="-851" w:right="-908"/>
+      </w:pPr>
+      <w:r>
+        <w:rPr>
+          <w:noProof/>
+        </w:rPr>
+        <w:drawing>
+          <wp:inline distT="0" distB="0" distL="0" distR="0" wp14:anchorId="6FC70C60" wp14:editId="4232A36E">
+            <wp:extent cx="1531620" cy="1379220"/>
+            <wp:effectExtent l="0" t="0" r="0" b="0"/>
+            <wp:docPr id="3" name="Picture 2"/>
+            <wp:cNvGraphicFramePr>
+              <a:graphicFrameLocks xmlns:a="http://schemas.openxmlformats.org/drawingml/2006/main" noChangeAspect="1"/>
+            </wp:cNvGraphicFramePr>
+            <a:graphic xmlns:a="http://schemas.openxmlformats.org/drawingml/2006/main">
+              <a:graphicData uri="http://schemas.openxmlformats.org/drawingml/2006/picture">
+                <pic:pic xmlns:pic="http://schemas.openxmlformats.org/drawingml/2006/picture">
+                  <pic:nvPicPr>
+                    <pic:cNvPr id="3" name="Picture 2"/>
+                    <pic:cNvPicPr>
+                      <a:picLocks noChangeAspect="1" noChangeArrowheads="1"/>
+                    </pic:cNvPicPr>
+                  </pic:nvPicPr>
+                  <pic:blipFill>
+                    <a:blip r:embed="rId23">
+                      <a:extLst>
+                        <a:ext uri="{28A0092B-C50C-407E-A947-70E740481C1C}">
+                          <a14:useLocalDpi xmlns:a14="http://schemas.microsoft.com/office/drawing/2010/main" val="0"/>
+                        </a:ext>
+                      </a:extLst>
+                    </a:blip>
+                    <a:srcRect/>
+                    <a:stretch>
+                      <a:fillRect/>
+                    </a:stretch>
+                  </pic:blipFill>
+                  <pic:spPr bwMode="auto">
+                    <a:xfrm>
+                      <a:off x="0" y="0"/>
+                      <a:ext cx="1531620" cy="1379220"/>
+                    </a:xfrm>
+                    <a:prstGeom prst="rect">
+                      <a:avLst/>
+                    </a:prstGeom>
+                    <a:noFill/>
+                    <a:extLst>
+                      <a:ext uri="{909E8E84-426E-40DD-AFC4-6F175D3DCCD1}">
+                        <a14:hiddenFill xmlns:a14="http://schemas.microsoft.com/office/drawing/2010/main">
+                          <a:solidFill>
+                            <a:srgbClr val="FFFFFF"/>
+                          </a:solidFill>
+                        </a14:hiddenFill>
+                      </a:ext>
+                    </a:extLst>
+                  </pic:spPr>
+                </pic:pic>
+              </a:graphicData>
+            </a:graphic>
+          </wp:inline>
+        </w:drawing>
+      </w:r>
+      <w:r>
+        <w:rPr>
+          <w:noProof/>
+        </w:rPr>
+        <w:drawing>
+          <wp:inline distT="0" distB="0" distL="0" distR="0" wp14:anchorId="3B4F7E04" wp14:editId="3359EE73">
+            <wp:extent cx="1478280" cy="1382907"/>
+            <wp:effectExtent l="0" t="0" r="7620" b="8255"/>
+            <wp:docPr id="4" name="Picture 3"/>
+            <wp:cNvGraphicFramePr>
+              <a:graphicFrameLocks xmlns:a="http://schemas.openxmlformats.org/drawingml/2006/main" noChangeAspect="1"/>
+            </wp:cNvGraphicFramePr>
+            <a:graphic xmlns:a="http://schemas.openxmlformats.org/drawingml/2006/main">
+              <a:graphicData uri="http://schemas.openxmlformats.org/drawingml/2006/picture">
+                <pic:pic xmlns:pic="http://schemas.openxmlformats.org/drawingml/2006/picture">
+                  <pic:nvPicPr>
+                    <pic:cNvPr id="4" name="Picture 3"/>
+                    <pic:cNvPicPr>
+                      <a:picLocks noChangeAspect="1" noChangeArrowheads="1"/>
+                    </pic:cNvPicPr>
+                  </pic:nvPicPr>
+                  <pic:blipFill>
+                    <a:blip r:embed="rId24">
+                      <a:extLst>
+                        <a:ext uri="{28A0092B-C50C-407E-A947-70E740481C1C}">
+                          <a14:useLocalDpi xmlns:a14="http://schemas.microsoft.com/office/drawing/2010/main" val="0"/>
+                        </a:ext>
+                      </a:extLst>
+                    </a:blip>
+                    <a:srcRect/>
+                    <a:stretch>
+                      <a:fillRect/>
+                    </a:stretch>
+                  </pic:blipFill>
+                  <pic:spPr bwMode="auto">
+                    <a:xfrm>
+                      <a:off x="0" y="0"/>
+                      <a:ext cx="1479713" cy="1384247"/>
+                    </a:xfrm>
+                    <a:prstGeom prst="rect">
+                      <a:avLst/>
+                    </a:prstGeom>
+                    <a:noFill/>
+                    <a:extLst/>
+                  </pic:spPr>
+                </pic:pic>
+              </a:graphicData>
+            </a:graphic>
+          </wp:inline>
+        </w:drawing>
+      </w:r>
+      <w:r>
+        <w:rPr>
+          <w:noProof/>
+        </w:rPr>
+        <w:drawing>
+          <wp:inline distT="0" distB="0" distL="0" distR="0">
+            <wp:extent cx="1422629" cy="1386840"/>
+            <wp:effectExtent l="0" t="0" r="6350" b="3810"/>
+            <wp:docPr id="1" name="Picture 1"/>
+            <wp:cNvGraphicFramePr>
+              <a:graphicFrameLocks xmlns:a="http://schemas.openxmlformats.org/drawingml/2006/main" noChangeAspect="1"/>
+            </wp:cNvGraphicFramePr>
+            <a:graphic xmlns:a="http://schemas.openxmlformats.org/drawingml/2006/main">
+              <a:graphicData uri="http://schemas.openxmlformats.org/drawingml/2006/picture">
+                <pic:pic xmlns:pic="http://schemas.openxmlformats.org/drawingml/2006/picture">
+                  <pic:nvPicPr>
+                    <pic:cNvPr id="0" name="Picture 1"/>
+                    <pic:cNvPicPr>
+                      <a:picLocks noChangeAspect="1" noChangeArrowheads="1"/>
+                    </pic:cNvPicPr>
+                  </pic:nvPicPr>
+                  <pic:blipFill>
+                    <a:blip r:embed="rId25">
+                      <a:extLst>
+                        <a:ext uri="{28A0092B-C50C-407E-A947-70E740481C1C}">
+                          <a14:useLocalDpi xmlns:a14="http://schemas.microsoft.com/office/drawing/2010/main" val="0"/>
+                        </a:ext>
+                      </a:extLst>
+                    </a:blip>
+                    <a:srcRect/>
+                    <a:stretch>
+                      <a:fillRect/>
+                    </a:stretch>
+                  </pic:blipFill>
+                  <pic:spPr bwMode="auto">
+                    <a:xfrm>
+                      <a:off x="0" y="0"/>
+                      <a:ext cx="1433521" cy="1397458"/>
+                    </a:xfrm>
+                    <a:prstGeom prst="rect">
+                      <a:avLst/>
+                    </a:prstGeom>
+                    <a:noFill/>
+                    <a:ln>
+                      <a:noFill/>
+                    </a:ln>
+                  </pic:spPr>
+                </pic:pic>
+              </a:graphicData>
+            </a:graphic>
+          </wp:inline>
+        </w:drawing>
+      </w:r>
+      <w:r>
+        <w:rPr>
+          <w:noProof/>
+        </w:rPr>
+        <w:drawing>
+          <wp:inline distT="0" distB="0" distL="0" distR="0">
+            <wp:extent cx="1551582" cy="1394460"/>
+            <wp:effectExtent l="0" t="0" r="0" b="0"/>
+            <wp:docPr id="2" name="Picture 2"/>
+            <wp:cNvGraphicFramePr>
+              <a:graphicFrameLocks xmlns:a="http://schemas.openxmlformats.org/drawingml/2006/main" noChangeAspect="1"/>
+            </wp:cNvGraphicFramePr>
+            <a:graphic xmlns:a="http://schemas.openxmlformats.org/drawingml/2006/main">
+              <a:graphicData uri="http://schemas.openxmlformats.org/drawingml/2006/picture">
+                <pic:pic xmlns:pic="http://schemas.openxmlformats.org/drawingml/2006/picture">
+                  <pic:nvPicPr>
+                    <pic:cNvPr id="0" name="Picture 2"/>
+                    <pic:cNvPicPr>
+                      <a:picLocks noChangeAspect="1" noChangeArrowheads="1"/>
+                    </pic:cNvPicPr>
+                  </pic:nvPicPr>
+                  <pic:blipFill>
+                    <a:blip r:embed="rId26">
+                      <a:extLst>
+                        <a:ext uri="{28A0092B-C50C-407E-A947-70E740481C1C}">
+                          <a14:useLocalDpi xmlns:a14="http://schemas.microsoft.com/office/drawing/2010/main" val="0"/>
+                        </a:ext>
+                      </a:extLst>
+                    </a:blip>
+                    <a:srcRect/>
+                    <a:stretch>
+                      <a:fillRect/>
+                    </a:stretch>
+                  </pic:blipFill>
+                  <pic:spPr bwMode="auto">
+                    <a:xfrm>
+                      <a:off x="0" y="0"/>
+                      <a:ext cx="1566780" cy="1408119"/>
+                    </a:xfrm>
+                    <a:prstGeom prst="rect">
+                      <a:avLst/>
+                    </a:prstGeom>
+                    <a:noFill/>
+                    <a:ln>
+                      <a:noFill/>
+                    </a:ln>
+                  </pic:spPr>
+                </pic:pic>
+              </a:graphicData>
+            </a:graphic>
+          </wp:inline>
+        </w:drawing>
+      </w:r>
+    </w:p>
+    <w:p>
+      <w:pPr>
+        <w:pStyle w:val="ListParagraph"/>
+        <w:bidi w:val="0"/>
+        <w:ind w:left="-851" w:right="-908"/>
+      </w:pPr>
+      <w:r>
+        <w:t xml:space="preserve">One noticeable difference between the </w:t>
+      </w:r>
+      <w:r>
+        <w:t xml:space="preserve">3 leftmost </w:t>
+      </w:r>
+      <w:r>
+        <w:t xml:space="preserve">(q2, q4.a and q4.b) </w:t>
+      </w:r>
+      <w:r>
+        <w:t xml:space="preserve">and the right most </w:t>
+      </w:r>
+      <w:r>
+        <w:t xml:space="preserve">(q5) </w:t>
+      </w:r>
+      <w:r>
+        <w:t xml:space="preserve">is the number of </w:t>
+      </w:r>
+      <w:r>
+        <w:t>tracked objects</w:t>
+      </w:r>
+      <w:r>
+        <w:t>. This results from the change detection algo</w:t>
+      </w:r>
+      <w:r>
+        <w:t>rithm</w:t>
+      </w:r>
+      <w:r>
+        <w:t>.</w:t>
+      </w:r>
+      <w:r>
+        <w:t xml:space="preserve"> </w:t>
+      </w:r>
+      <w:r>
+        <w:t>I</w:t>
+      </w:r>
+      <w:r>
+        <w:t xml:space="preserve">n the 3 leftmost videos </w:t>
+      </w:r>
+      <w:r>
+        <w:t xml:space="preserve">it causes </w:t>
+      </w:r>
+      <w:r>
+        <w:t>to track after multiple objects that actually belong to the same person.</w:t>
+      </w:r>
+      <w:r>
+        <w:t xml:space="preserve"> In Q5, the algorithm doesn't use change detection and therefore tracks after the sin</w:t>
+      </w:r>
+      <w:r>
+        <w:t>gle histogram given in advance.</w:t>
+      </w:r>
+    </w:p>
+    <w:p>
+      <w:pPr>
+        <w:pStyle w:val="ListParagraph"/>
+        <w:bidi w:val="0"/>
+        <w:ind w:left="-851" w:right="-908"/>
+      </w:pPr>
+      <w:r>
+        <w:t>*Note: even though in the second picture in the captured moment there's a single blob, few frames after it also splits:</w:t>
+      </w:r>
+    </w:p>
+    <w:p>
+      <w:pPr>
+        <w:pStyle w:val="ListParagraph"/>
+        <w:bidi w:val="0"/>
+        <w:ind w:left="-851" w:right="-908"/>
+      </w:pPr>
+      <w:r>
+        <w:t xml:space="preserve"> </w:t>
+      </w:r>
+      <w:r>
+        <w:rPr>
+          <w:noProof/>
+        </w:rPr>
+        <w:drawing>
+          <wp:inline distT="0" distB="0" distL="0" distR="0" wp14:anchorId="2CAEAFA1" wp14:editId="449476C6">
+            <wp:extent cx="1051560" cy="1013460"/>
+            <wp:effectExtent l="0" t="0" r="0" b="0"/>
+            <wp:docPr id="6" name="Picture 6"/>
+            <wp:cNvGraphicFramePr>
+              <a:graphicFrameLocks xmlns:a="http://schemas.openxmlformats.org/drawingml/2006/main" noChangeAspect="1"/>
+            </wp:cNvGraphicFramePr>
+            <a:graphic xmlns:a="http://schemas.openxmlformats.org/drawingml/2006/main">
+              <a:graphicData uri="http://schemas.openxmlformats.org/drawingml/2006/picture">
+                <pic:pic xmlns:pic="http://schemas.openxmlformats.org/drawingml/2006/picture">
+                  <pic:nvPicPr>
+                    <pic:cNvPr id="0" name="Picture 4"/>
+                    <pic:cNvPicPr>
+                      <a:picLocks noChangeAspect="1" noChangeArrowheads="1"/>
+                    </pic:cNvPicPr>
+                  </pic:nvPicPr>
+                  <pic:blipFill>
+                    <a:blip r:embed="rId27">
+                      <a:extLst>
+                        <a:ext uri="{28A0092B-C50C-407E-A947-70E740481C1C}">
+                          <a14:useLocalDpi xmlns:a14="http://schemas.microsoft.com/office/drawing/2010/main" val="0"/>
+                        </a:ext>
+                      </a:extLst>
+                    </a:blip>
+                    <a:srcRect/>
+                    <a:stretch>
+                      <a:fillRect/>
+                    </a:stretch>
+                  </pic:blipFill>
+                  <pic:spPr bwMode="auto">
+                    <a:xfrm>
+                      <a:off x="0" y="0"/>
+                      <a:ext cx="1051560" cy="1013460"/>
+                    </a:xfrm>
+                    <a:prstGeom prst="rect">
+                      <a:avLst/>
+                    </a:prstGeom>
+                    <a:noFill/>
+                    <a:ln>
+                      <a:noFill/>
+                    </a:ln>
+                  </pic:spPr>
+                </pic:pic>
+              </a:graphicData>
+            </a:graphic>
+          </wp:inline>
+        </w:drawing>
+      </w:r>
+    </w:p>
+    <w:p>
+      <w:pPr>
+        <w:pStyle w:val="ListParagraph"/>
+        <w:bidi w:val="0"/>
+        <w:ind w:left="-851" w:right="-908"/>
+      </w:pPr>
+    </w:p>
+    <w:p>
+      <w:pPr>
+        <w:pStyle w:val="ListParagraph"/>
+        <w:bidi w:val="0"/>
+        <w:ind w:left="-851" w:right="-908"/>
+      </w:pPr>
+      <w:r>
+        <w:t>Let's have a look at another difference:</w:t>
+      </w:r>
+    </w:p>
+    <w:p>
+      <w:pPr>
+        <w:pStyle w:val="ListParagraph"/>
+        <w:bidi w:val="0"/>
+        <w:ind w:left="-851" w:right="-908"/>
+      </w:pPr>
+      <w:r>
+        <w:rPr>
+          <w:noProof/>
+        </w:rPr>
+        <w:drawing>
+          <wp:inline distT="0" distB="0" distL="0" distR="0">
+            <wp:extent cx="1576869" cy="1059180"/>
+            <wp:effectExtent l="0" t="0" r="4445" b="7620"/>
+            <wp:docPr id="8" name="Picture 8"/>
+            <wp:cNvGraphicFramePr>
+              <a:graphicFrameLocks xmlns:a="http://schemas.openxmlformats.org/drawingml/2006/main" noChangeAspect="1"/>
+            </wp:cNvGraphicFramePr>
+            <a:graphic xmlns:a="http://schemas.openxmlformats.org/drawingml/2006/main">
+              <a:graphicData uri="http://schemas.openxmlformats.org/drawingml/2006/picture">
+                <pic:pic xmlns:pic="http://schemas.openxmlformats.org/drawingml/2006/picture">
+                  <pic:nvPicPr>
+                    <pic:cNvPr id="0" name="Picture 6"/>
+                    <pic:cNvPicPr>
+                      <a:picLocks noChangeAspect="1" noChangeArrowheads="1"/>
+                    </pic:cNvPicPr>
+                  </pic:nvPicPr>
+                  <pic:blipFill>
+                    <a:blip r:embed="rId28">
+                      <a:extLst>
+                        <a:ext uri="{28A0092B-C50C-407E-A947-70E740481C1C}">
+                          <a14:useLocalDpi xmlns:a14="http://schemas.microsoft.com/office/drawing/2010/main" val="0"/>
+                        </a:ext>
+                      </a:extLst>
+                    </a:blip>
+                    <a:srcRect/>
+                    <a:stretch>
+                      <a:fillRect/>
+                    </a:stretch>
+                  </pic:blipFill>
+                  <pic:spPr bwMode="auto">
+                    <a:xfrm>
+                      <a:off x="0" y="0"/>
+                      <a:ext cx="1585718" cy="1065124"/>
+                    </a:xfrm>
+                    <a:prstGeom prst="rect">
+                      <a:avLst/>
+                    </a:prstGeom>
+                    <a:noFill/>
+                    <a:ln>
+                      <a:noFill/>
+                    </a:ln>
+                  </pic:spPr>
+                </pic:pic>
+              </a:graphicData>
+            </a:graphic>
+          </wp:inline>
+        </w:drawing>
+      </w:r>
+      <w:r>
+        <w:rPr>
+          <w:noProof/>
+        </w:rPr>
+        <w:drawing>
+          <wp:inline distT="0" distB="0" distL="0" distR="0">
+            <wp:extent cx="1518165" cy="1081976"/>
+            <wp:effectExtent l="0" t="0" r="6350" b="4445"/>
+            <wp:docPr id="9" name="Picture 9"/>
+            <wp:cNvGraphicFramePr>
+              <a:graphicFrameLocks xmlns:a="http://schemas.openxmlformats.org/drawingml/2006/main" noChangeAspect="1"/>
+            </wp:cNvGraphicFramePr>
+            <a:graphic xmlns:a="http://schemas.openxmlformats.org/drawingml/2006/main">
+              <a:graphicData uri="http://schemas.openxmlformats.org/drawingml/2006/picture">
+                <pic:pic xmlns:pic="http://schemas.openxmlformats.org/drawingml/2006/picture">
+                  <pic:nvPicPr>
+                    <pic:cNvPr id="0" name="Picture 7"/>
+                    <pic:cNvPicPr>
+                      <a:picLocks noChangeAspect="1" noChangeArrowheads="1"/>
+                    </pic:cNvPicPr>
+                  </pic:nvPicPr>
+                  <pic:blipFill>
+                    <a:blip r:embed="rId29">
+                      <a:extLst>
+                        <a:ext uri="{28A0092B-C50C-407E-A947-70E740481C1C}">
+                          <a14:useLocalDpi xmlns:a14="http://schemas.microsoft.com/office/drawing/2010/main" val="0"/>
+                        </a:ext>
+                      </a:extLst>
+                    </a:blip>
+                    <a:srcRect/>
+                    <a:stretch>
+                      <a:fillRect/>
+                    </a:stretch>
+                  </pic:blipFill>
+                  <pic:spPr bwMode="auto">
+                    <a:xfrm>
+                      <a:off x="0" y="0"/>
+                      <a:ext cx="1548782" cy="1103797"/>
+                    </a:xfrm>
+                    <a:prstGeom prst="rect">
+                      <a:avLst/>
+                    </a:prstGeom>
+                    <a:noFill/>
+                    <a:ln>
+                      <a:noFill/>
+                    </a:ln>
+                  </pic:spPr>
+                </pic:pic>
+              </a:graphicData>
+            </a:graphic>
+          </wp:inline>
+        </w:drawing>
+      </w:r>
+      <w:r>
+        <w:rPr>
+          <w:noProof/>
+        </w:rPr>
+        <w:drawing>
+          <wp:inline distT="0" distB="0" distL="0" distR="0">
+            <wp:extent cx="1439944" cy="1074420"/>
+            <wp:effectExtent l="0" t="0" r="8255" b="0"/>
+            <wp:docPr id="10" name="Picture 10"/>
+            <wp:cNvGraphicFramePr>
+              <a:graphicFrameLocks xmlns:a="http://schemas.openxmlformats.org/drawingml/2006/main" noChangeAspect="1"/>
+            </wp:cNvGraphicFramePr>
+            <a:graphic xmlns:a="http://schemas.openxmlformats.org/drawingml/2006/main">
+              <a:graphicData uri="http://schemas.openxmlformats.org/drawingml/2006/picture">
+                <pic:pic xmlns:pic="http://schemas.openxmlformats.org/drawingml/2006/picture">
+                  <pic:nvPicPr>
+                    <pic:cNvPr id="0" name="Picture 8"/>
+                    <pic:cNvPicPr>
+                      <a:picLocks noChangeAspect="1" noChangeArrowheads="1"/>
+                    </pic:cNvPicPr>
+                  </pic:nvPicPr>
+                  <pic:blipFill>
+                    <a:blip r:embed="rId30">
+                      <a:extLst>
+                        <a:ext uri="{28A0092B-C50C-407E-A947-70E740481C1C}">
+                          <a14:useLocalDpi xmlns:a14="http://schemas.microsoft.com/office/drawing/2010/main" val="0"/>
+                        </a:ext>
+                      </a:extLst>
+                    </a:blip>
+                    <a:srcRect/>
+                    <a:stretch>
+                      <a:fillRect/>
+                    </a:stretch>
+                  </pic:blipFill>
+                  <pic:spPr bwMode="auto">
+                    <a:xfrm>
+                      <a:off x="0" y="0"/>
+                      <a:ext cx="1448072" cy="1080485"/>
+                    </a:xfrm>
+                    <a:prstGeom prst="rect">
+                      <a:avLst/>
+                    </a:prstGeom>
+                    <a:noFill/>
+                    <a:ln>
+                      <a:noFill/>
+                    </a:ln>
+                  </pic:spPr>
+                </pic:pic>
+              </a:graphicData>
+            </a:graphic>
+          </wp:inline>
+        </w:drawing>
+      </w:r>
+      <w:r>
+        <w:rPr>
+          <w:noProof/>
+        </w:rPr>
+        <w:drawing>
+          <wp:inline distT="0" distB="0" distL="0" distR="0">
+            <wp:extent cx="1576705" cy="1055480"/>
+            <wp:effectExtent l="0" t="0" r="4445" b="0"/>
+            <wp:docPr id="11" name="Picture 11"/>
+            <wp:cNvGraphicFramePr>
+              <a:graphicFrameLocks xmlns:a="http://schemas.openxmlformats.org/drawingml/2006/main" noChangeAspect="1"/>
+            </wp:cNvGraphicFramePr>
+            <a:graphic xmlns:a="http://schemas.openxmlformats.org/drawingml/2006/main">
+              <a:graphicData uri="http://schemas.openxmlformats.org/drawingml/2006/picture">
+                <pic:pic xmlns:pic="http://schemas.openxmlformats.org/drawingml/2006/picture">
+                  <pic:nvPicPr>
+                    <pic:cNvPr id="0" name="Picture 9"/>
+                    <pic:cNvPicPr>
+                      <a:picLocks noChangeAspect="1" noChangeArrowheads="1"/>
+                    </pic:cNvPicPr>
+                  </pic:nvPicPr>
+                  <pic:blipFill>
+                    <a:blip r:embed="rId31">
+                      <a:extLst>
+                        <a:ext uri="{28A0092B-C50C-407E-A947-70E740481C1C}">
+                          <a14:useLocalDpi xmlns:a14="http://schemas.microsoft.com/office/drawing/2010/main" val="0"/>
+                        </a:ext>
+                      </a:extLst>
+                    </a:blip>
+                    <a:srcRect/>
+                    <a:stretch>
+                      <a:fillRect/>
+                    </a:stretch>
+                  </pic:blipFill>
+                  <pic:spPr bwMode="auto">
+                    <a:xfrm>
+                      <a:off x="0" y="0"/>
+                      <a:ext cx="1592470" cy="1066033"/>
+                    </a:xfrm>
+                    <a:prstGeom prst="rect">
+                      <a:avLst/>
+                    </a:prstGeom>
+                    <a:noFill/>
+                    <a:ln>
+                      <a:noFill/>
+                    </a:ln>
+                  </pic:spPr>
+                </pic:pic>
+              </a:graphicData>
+            </a:graphic>
+          </wp:inline>
+        </w:drawing>
+      </w:r>
+    </w:p>
+    <w:p>
+      <w:pPr>
+        <w:pStyle w:val="ListParagraph"/>
+        <w:bidi w:val="0"/>
+        <w:ind w:left="-851" w:right="-908"/>
+      </w:pPr>
+      <w:r>
+        <w:t xml:space="preserve">In the 3 leftmost videos the results are more or less the same, as they all have change-detection that could identify the person that is walking there (the bottom line of the box is in the middle of </w:t>
+      </w:r>
+      <w:r>
+        <w:t>his</w:t>
+      </w:r>
+      <w:r>
+        <w:t xml:space="preserve"> body).</w:t>
+      </w:r>
+      <w:r>
+        <w:t xml:space="preserve"> In the 4</w:t>
+      </w:r>
+      <w:r>
+        <w:rPr>
+          <w:vertAlign w:val="superscript"/>
+        </w:rPr>
+        <w:t>th</w:t>
+      </w:r>
+      <w:r>
+        <w:t xml:space="preserve"> image, the algorithm isn't backed up with change detection and therefore lost his real target, and tracking something else that has similar histogram.</w:t>
+      </w:r>
+    </w:p>
+    <w:p>
+      <w:pPr>
+        <w:pStyle w:val="ListParagraph"/>
+        <w:bidi w:val="0"/>
+        <w:ind w:left="-851" w:right="-908"/>
+      </w:pPr>
+    </w:p>
+    <w:p>
+      <w:pPr>
+        <w:pStyle w:val="ListParagraph"/>
+        <w:bidi w:val="0"/>
+        <w:ind w:left="-851" w:right="-908"/>
+      </w:pPr>
+      <w:r>
+        <w:t>Another difference is that if the object doesn't move, the algorithms backed by change detection won't recognize it:</w:t>
+      </w:r>
+    </w:p>
+    <w:p>
+      <w:pPr>
+        <w:pStyle w:val="ListParagraph"/>
+        <w:bidi w:val="0"/>
+        <w:ind w:left="-851" w:right="-908"/>
+      </w:pPr>
+      <w:r>
+        <w:rPr>
+          <w:noProof/>
+        </w:rPr>
+        <w:drawing>
+          <wp:inline distT="0" distB="0" distL="0" distR="0">
+            <wp:extent cx="1021080" cy="1066800"/>
+            <wp:effectExtent l="0" t="0" r="7620" b="0"/>
+            <wp:docPr id="16" name="Picture 16"/>
+            <wp:cNvGraphicFramePr>
+              <a:graphicFrameLocks xmlns:a="http://schemas.openxmlformats.org/drawingml/2006/main" noChangeAspect="1"/>
+            </wp:cNvGraphicFramePr>
+            <a:graphic xmlns:a="http://schemas.openxmlformats.org/drawingml/2006/main">
+              <a:graphicData uri="http://schemas.openxmlformats.org/drawingml/2006/picture">
+                <pic:pic xmlns:pic="http://schemas.openxmlformats.org/drawingml/2006/picture">
+                  <pic:nvPicPr>
+                    <pic:cNvPr id="0" name="Picture 10"/>
+                    <pic:cNvPicPr>
+                      <a:picLocks noChangeAspect="1" noChangeArrowheads="1"/>
+                    </pic:cNvPicPr>
+                  </pic:nvPicPr>
+                  <pic:blipFill>
+                    <a:blip r:embed="rId32">
+                      <a:extLst>
+                        <a:ext uri="{28A0092B-C50C-407E-A947-70E740481C1C}">
+                          <a14:useLocalDpi xmlns:a14="http://schemas.microsoft.com/office/drawing/2010/main" val="0"/>
+                        </a:ext>
+                      </a:extLst>
+                    </a:blip>
+                    <a:srcRect/>
+                    <a:stretch>
+                      <a:fillRect/>
+                    </a:stretch>
+                  </pic:blipFill>
+                  <pic:spPr bwMode="auto">
+                    <a:xfrm>
+                      <a:off x="0" y="0"/>
+                      <a:ext cx="1021080" cy="1066800"/>
+                    </a:xfrm>
+                    <a:prstGeom prst="rect">
+                      <a:avLst/>
+                    </a:prstGeom>
+                    <a:noFill/>
+                    <a:ln>
+                      <a:noFill/>
+                    </a:ln>
+                  </pic:spPr>
+                </pic:pic>
+              </a:graphicData>
+            </a:graphic>
+          </wp:inline>
+        </w:drawing>
+      </w:r>
+      <w:r>
+        <w:rPr>
+          <w:noProof/>
+        </w:rPr>
+        <w:drawing>
+          <wp:inline distT="0" distB="0" distL="0" distR="0">
+            <wp:extent cx="1021080" cy="1043940"/>
+            <wp:effectExtent l="0" t="0" r="7620" b="3810"/>
+            <wp:docPr id="17" name="Picture 17"/>
+            <wp:cNvGraphicFramePr>
+              <a:graphicFrameLocks xmlns:a="http://schemas.openxmlformats.org/drawingml/2006/main" noChangeAspect="1"/>
+            </wp:cNvGraphicFramePr>
+            <a:graphic xmlns:a="http://schemas.openxmlformats.org/drawingml/2006/main">
+              <a:graphicData uri="http://schemas.openxmlformats.org/drawingml/2006/picture">
+                <pic:pic xmlns:pic="http://schemas.openxmlformats.org/drawingml/2006/picture">
+                  <pic:nvPicPr>
+                    <pic:cNvPr id="0" name="Picture 11"/>
+                    <pic:cNvPicPr>
+                      <a:picLocks noChangeAspect="1" noChangeArrowheads="1"/>
+                    </pic:cNvPicPr>
+                  </pic:nvPicPr>
+                  <pic:blipFill>
+                    <a:blip r:embed="rId33">
+                      <a:extLst>
+                        <a:ext uri="{28A0092B-C50C-407E-A947-70E740481C1C}">
+                          <a14:useLocalDpi xmlns:a14="http://schemas.microsoft.com/office/drawing/2010/main" val="0"/>
+                        </a:ext>
+                      </a:extLst>
+                    </a:blip>
+                    <a:srcRect/>
+                    <a:stretch>
+                      <a:fillRect/>
+                    </a:stretch>
+                  </pic:blipFill>
+                  <pic:spPr bwMode="auto">
+                    <a:xfrm>
+                      <a:off x="0" y="0"/>
+                      <a:ext cx="1021080" cy="1043940"/>
+                    </a:xfrm>
+                    <a:prstGeom prst="rect">
+                      <a:avLst/>
+                    </a:prstGeom>
+                    <a:noFill/>
+                    <a:ln>
+                      <a:noFill/>
+                    </a:ln>
+                  </pic:spPr>
+                </pic:pic>
+              </a:graphicData>
+            </a:graphic>
+          </wp:inline>
+        </w:drawing>
+      </w:r>
+      <w:r>
+        <w:rPr>
+          <w:noProof/>
+        </w:rPr>
+        <w:drawing>
+          <wp:inline distT="0" distB="0" distL="0" distR="0">
+            <wp:extent cx="982980" cy="1066800"/>
+            <wp:effectExtent l="0" t="0" r="7620" b="0"/>
+            <wp:docPr id="18" name="Picture 18"/>
+            <wp:cNvGraphicFramePr>
+              <a:graphicFrameLocks xmlns:a="http://schemas.openxmlformats.org/drawingml/2006/main" noChangeAspect="1"/>
+            </wp:cNvGraphicFramePr>
+            <a:graphic xmlns:a="http://schemas.openxmlformats.org/drawingml/2006/main">
+              <a:graphicData uri="http://schemas.openxmlformats.org/drawingml/2006/picture">
+                <pic:pic xmlns:pic="http://schemas.openxmlformats.org/drawingml/2006/picture">
+                  <pic:nvPicPr>
+                    <pic:cNvPr id="0" name="Picture 12"/>
+                    <pic:cNvPicPr>
+                      <a:picLocks noChangeAspect="1" noChangeArrowheads="1"/>
+                    </pic:cNvPicPr>
+                  </pic:nvPicPr>
+                  <pic:blipFill>
+                    <a:blip r:embed="rId34">
+                      <a:extLst>
+                        <a:ext uri="{28A0092B-C50C-407E-A947-70E740481C1C}">
+                          <a14:useLocalDpi xmlns:a14="http://schemas.microsoft.com/office/drawing/2010/main" val="0"/>
+                        </a:ext>
+                      </a:extLst>
+                    </a:blip>
+                    <a:srcRect/>
+                    <a:stretch>
+                      <a:fillRect/>
+                    </a:stretch>
+                  </pic:blipFill>
+                  <pic:spPr bwMode="auto">
+                    <a:xfrm>
+                      <a:off x="0" y="0"/>
+                      <a:ext cx="982980" cy="1066800"/>
+                    </a:xfrm>
+                    <a:prstGeom prst="rect">
+                      <a:avLst/>
+                    </a:prstGeom>
+                    <a:noFill/>
+                    <a:ln>
+                      <a:noFill/>
+                    </a:ln>
+                  </pic:spPr>
+                </pic:pic>
+              </a:graphicData>
+            </a:graphic>
+          </wp:inline>
+        </w:drawing>
+      </w:r>
+      <w:r>
+        <w:rPr>
+          <w:noProof/>
+        </w:rPr>
+        <w:drawing>
+          <wp:inline distT="0" distB="0" distL="0" distR="0">
+            <wp:extent cx="1140511" cy="1089660"/>
+            <wp:effectExtent l="0" t="0" r="2540" b="0"/>
+            <wp:docPr id="19" name="Picture 19"/>
+            <wp:cNvGraphicFramePr>
+              <a:graphicFrameLocks xmlns:a="http://schemas.openxmlformats.org/drawingml/2006/main" noChangeAspect="1"/>
+            </wp:cNvGraphicFramePr>
+            <a:graphic xmlns:a="http://schemas.openxmlformats.org/drawingml/2006/main">
+              <a:graphicData uri="http://schemas.openxmlformats.org/drawingml/2006/picture">
+                <pic:pic xmlns:pic="http://schemas.openxmlformats.org/drawingml/2006/picture">
+                  <pic:nvPicPr>
+                    <pic:cNvPr id="0" name="Picture 13"/>
+                    <pic:cNvPicPr>
+                      <a:picLocks noChangeAspect="1" noChangeArrowheads="1"/>
+                    </pic:cNvPicPr>
+                  </pic:nvPicPr>
+                  <pic:blipFill>
+                    <a:blip r:embed="rId35">
+                      <a:extLst>
+                        <a:ext uri="{28A0092B-C50C-407E-A947-70E740481C1C}">
+                          <a14:useLocalDpi xmlns:a14="http://schemas.microsoft.com/office/drawing/2010/main" val="0"/>
+                        </a:ext>
+                      </a:extLst>
+                    </a:blip>
+                    <a:srcRect/>
+                    <a:stretch>
+                      <a:fillRect/>
+                    </a:stretch>
+                  </pic:blipFill>
+                  <pic:spPr bwMode="auto">
+                    <a:xfrm>
+                      <a:off x="0" y="0"/>
+                      <a:ext cx="1145235" cy="1094174"/>
+                    </a:xfrm>
+                    <a:prstGeom prst="rect">
+                      <a:avLst/>
+                    </a:prstGeom>
+                    <a:noFill/>
+                    <a:ln>
+                      <a:noFill/>
+                    </a:ln>
+                  </pic:spPr>
+                </pic:pic>
+              </a:graphicData>
+            </a:graphic>
+          </wp:inline>
+        </w:drawing>
+      </w:r>
+    </w:p>
+    <w:p>
+      <w:pPr>
+        <w:pStyle w:val="ListParagraph"/>
+        <w:bidi w:val="0"/>
+        <w:ind w:left="-851" w:right="-908"/>
+      </w:pPr>
+      <w:r>
+        <w:t xml:space="preserve">On the other hand, all the change-detection algorithms weren't mistaken in the PETS2014 video, when deciding </w:t>
+      </w:r>
+      <w:r>
+        <w:t xml:space="preserve">to ignore the conus, </w:t>
+      </w:r>
+      <w:r>
+        <w:t>but</w:t>
+      </w:r>
+      <w:r>
+        <w:t xml:space="preserve"> the (q5) algorithm</w:t>
+      </w:r>
+      <w:r>
+        <w:t xml:space="preserve"> thought that the conus is </w:t>
+      </w:r>
+      <w:r>
+        <w:t>part of the pedestrian</w:t>
+      </w:r>
+      <w:r>
+        <w:t xml:space="preserve"> (see answer to 5.b, discussing the results).</w:t>
+      </w:r>
+      <w:bookmarkStart w:id="0" w:name="_GoBack"/>
+      <w:bookmarkEnd w:id="0"/>
+    </w:p>
+    <w:p>
+      <w:pPr>
+        <w:pStyle w:val="ListParagraph"/>
+        <w:bidi w:val="0"/>
+        <w:ind w:left="-851" w:right="-908"/>
       </w:pPr>
     </w:p>
     <w:p>
@@ -1879,10 +2780,7 @@
           <w:u w:val="single"/>
         </w:rPr>
       </w:pPr>
-    </w:p>
-    <w:p>
-      <w:pPr>
-        <w:bidi w:val="0"/>
+      <w:r>
         <w:rPr>
           <w:b/>
           <w:bCs/>
@@ -1890,7 +2788,8 @@
           <w:szCs w:val="28"/>
           <w:u w:val="single"/>
         </w:rPr>
-      </w:pPr>
+        <w:t>Question 6</w:t>
+      </w:r>
       <w:r>
         <w:rPr>
           <w:b/>
@@ -1899,16 +2798,6 @@
           <w:szCs w:val="28"/>
           <w:u w:val="single"/>
         </w:rPr>
-        <w:t>Question 6</w:t>
-      </w:r>
-      <w:r>
-        <w:rPr>
-          <w:b/>
-          <w:bCs/>
-          <w:sz w:val="28"/>
-          <w:szCs w:val="28"/>
-          <w:u w:val="single"/>
-        </w:rPr>
         <w:t>:</w:t>
       </w:r>
     </w:p>
@@ -1974,7 +2863,6 @@
           <w:sz w:val="24"/>
           <w:szCs w:val="24"/>
         </w:rPr>
-        <w:lastRenderedPageBreak/>
         <w:t>Functions' parameters are documented in the function definition.</w:t>
       </w:r>
       <w:r>
@@ -2030,7 +2918,11 @@
         <w:t xml:space="preserve"> </w:t>
       </w:r>
       <w:r>
-        <w:t xml:space="preserve">A search region is the area around the tracked object, that we will exhaustively-search it in the next frame. </w:t>
+        <w:t xml:space="preserve">A search region is the area </w:t>
+      </w:r>
+      <w:r>
+        <w:lastRenderedPageBreak/>
+        <w:t xml:space="preserve">around the tracked object, that we will exhaustively-search it in the next frame. </w:t>
       </w:r>
       <w:r>
         <w:t xml:space="preserve">When 2 search regions are overlapping each other </w:t>
@@ -2244,7 +3136,7 @@
                     </pic:cNvPicPr>
                   </pic:nvPicPr>
                   <pic:blipFill>
-                    <a:blip r:embed="rId23">
+                    <a:blip r:embed="rId36">
                       <a:extLst>
                         <a:ext uri="{28A0092B-C50C-407E-A947-70E740481C1C}">
                           <a14:useLocalDpi xmlns:a14="http://schemas.microsoft.com/office/drawing/2010/main" val="0"/>
@@ -2297,7 +3189,7 @@
                     </pic:cNvPicPr>
                   </pic:nvPicPr>
                   <pic:blipFill>
-                    <a:blip r:embed="rId24">
+                    <a:blip r:embed="rId37">
                       <a:extLst>
                         <a:ext uri="{28A0092B-C50C-407E-A947-70E740481C1C}">
                           <a14:useLocalDpi xmlns:a14="http://schemas.microsoft.com/office/drawing/2010/main" val="0"/>

</xml_diff>